<commit_message>
Worked on poster more
</commit_message>
<xml_diff>
--- a/COMP 305 Poster.docx
+++ b/COMP 305 Poster.docx
@@ -10,245 +10,18 @@
         <mc:AlternateContent>
           <mc:Choice Requires="wps">
             <w:drawing>
-              <wp:anchor distT="0" distB="0" distL="114300" distR="114300" simplePos="0" relativeHeight="251666432" behindDoc="0" locked="0" layoutInCell="1" allowOverlap="1" wp14:anchorId="7CF302F5" wp14:editId="144A5C06">
+              <wp:anchor distT="45720" distB="45720" distL="114300" distR="114300" simplePos="0" relativeHeight="251668480" behindDoc="0" locked="0" layoutInCell="1" allowOverlap="1" wp14:anchorId="003C6573" wp14:editId="2F7B7D91">
                 <wp:simplePos x="0" y="0"/>
                 <wp:positionH relativeFrom="column">
-                  <wp:posOffset>-850333</wp:posOffset>
+                  <wp:posOffset>3794516</wp:posOffset>
                 </wp:positionH>
                 <wp:positionV relativeFrom="paragraph">
-                  <wp:posOffset>3450145</wp:posOffset>
+                  <wp:posOffset>-240451</wp:posOffset>
                 </wp:positionV>
-                <wp:extent cx="2449810" cy="308060"/>
+                <wp:extent cx="5779790" cy="2332454"/>
                 <wp:effectExtent l="0" t="0" r="0" b="0"/>
                 <wp:wrapNone/>
-                <wp:docPr id="302683055" name="Text Box 4"/>
-                <wp:cNvGraphicFramePr/>
-                <a:graphic xmlns:a="http://schemas.openxmlformats.org/drawingml/2006/main">
-                  <a:graphicData uri="http://schemas.microsoft.com/office/word/2010/wordprocessingShape">
-                    <wps:wsp>
-                      <wps:cNvSpPr txBox="1"/>
-                      <wps:spPr>
-                        <a:xfrm>
-                          <a:off x="0" y="0"/>
-                          <a:ext cx="2449810" cy="308060"/>
-                        </a:xfrm>
-                        <a:prstGeom prst="rect">
-                          <a:avLst/>
-                        </a:prstGeom>
-                        <a:noFill/>
-                        <a:ln w="6350">
-                          <a:noFill/>
-                        </a:ln>
-                      </wps:spPr>
-                      <wps:txbx>
-                        <w:txbxContent>
-                          <w:p>
-                            <w:pPr>
-                              <w:rPr>
-                                <w:b/>
-                                <w:bCs/>
-                                <w:color w:val="0F4761" w:themeColor="accent1" w:themeShade="BF"/>
-                              </w:rPr>
-                            </w:pPr>
-                            <w:r>
-                              <w:rPr>
-                                <w:b/>
-                                <w:bCs/>
-                                <w:color w:val="0F4761" w:themeColor="accent1" w:themeShade="BF"/>
-                              </w:rPr>
-                              <w:t>Artefact UML</w:t>
-                            </w:r>
-                            <w:r>
-                              <w:rPr>
-                                <w:b/>
-                                <w:bCs/>
-                                <w:color w:val="0F4761" w:themeColor="accent1" w:themeShade="BF"/>
-                              </w:rPr>
-                              <w:t xml:space="preserve"> </w:t>
-                            </w:r>
-                            <w:r>
-                              <w:rPr>
-                                <w:b/>
-                                <w:bCs/>
-                                <w:color w:val="0F4761" w:themeColor="accent1" w:themeShade="BF"/>
-                              </w:rPr>
-                              <w:t>Activity</w:t>
-                            </w:r>
-                            <w:r>
-                              <w:rPr>
-                                <w:b/>
-                                <w:bCs/>
-                                <w:color w:val="0F4761" w:themeColor="accent1" w:themeShade="BF"/>
-                              </w:rPr>
-                              <w:t xml:space="preserve"> Diagram</w:t>
-                            </w:r>
-                            <w:r>
-                              <w:rPr>
-                                <w:b/>
-                                <w:bCs/>
-                                <w:color w:val="0F4761" w:themeColor="accent1" w:themeShade="BF"/>
-                              </w:rPr>
-                              <w:t xml:space="preserve"> Diagram:</w:t>
-                            </w:r>
-                          </w:p>
-                        </w:txbxContent>
-                      </wps:txbx>
-                      <wps:bodyPr rot="0" spcFirstLastPara="0" vertOverflow="overflow" horzOverflow="overflow" vert="horz" wrap="square" lIns="91440" tIns="45720" rIns="91440" bIns="45720" numCol="1" spcCol="0" rtlCol="0" fromWordArt="0" anchor="t" anchorCtr="0" forceAA="0" compatLnSpc="1">
-                        <a:prstTxWarp prst="textNoShape">
-                          <a:avLst/>
-                        </a:prstTxWarp>
-                        <a:noAutofit/>
-                      </wps:bodyPr>
-                    </wps:wsp>
-                  </a:graphicData>
-                </a:graphic>
-                <wp14:sizeRelV relativeFrom="margin">
-                  <wp14:pctHeight>0</wp14:pctHeight>
-                </wp14:sizeRelV>
-              </wp:anchor>
-            </w:drawing>
-          </mc:Choice>
-          <mc:Fallback>
-            <w:pict>
-              <v:shapetype w14:anchorId="7CF302F5" id="_x0000_t202" coordsize="21600,21600" o:spt="202" path="m,l,21600r21600,l21600,xe">
-                <v:stroke joinstyle="miter"/>
-                <v:path gradientshapeok="t" o:connecttype="rect"/>
-              </v:shapetype>
-              <v:shape id="Text Box 4" o:spid="_x0000_s1026" type="#_x0000_t202" style="position:absolute;margin-left:-66.95pt;margin-top:271.65pt;width:192.9pt;height:24.25pt;z-index:251666432;visibility:visible;mso-wrap-style:square;mso-height-percent:0;mso-wrap-distance-left:9pt;mso-wrap-distance-top:0;mso-wrap-distance-right:9pt;mso-wrap-distance-bottom:0;mso-position-horizontal:absolute;mso-position-horizontal-relative:text;mso-position-vertical:absolute;mso-position-vertical-relative:text;mso-height-percent:0;mso-height-relative:margin;v-text-anchor:top" o:gfxdata="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" filled="f" stroked="f" strokeweight=".5pt">
-                <v:textbox>
-                  <w:txbxContent>
-                    <w:p>
-                      <w:pPr>
-                        <w:rPr>
-                          <w:b/>
-                          <w:bCs/>
-                          <w:color w:val="0F4761" w:themeColor="accent1" w:themeShade="BF"/>
-                        </w:rPr>
-                      </w:pPr>
-                      <w:r>
-                        <w:rPr>
-                          <w:b/>
-                          <w:bCs/>
-                          <w:color w:val="0F4761" w:themeColor="accent1" w:themeShade="BF"/>
-                        </w:rPr>
-                        <w:t>Artefact UML</w:t>
-                      </w:r>
-                      <w:r>
-                        <w:rPr>
-                          <w:b/>
-                          <w:bCs/>
-                          <w:color w:val="0F4761" w:themeColor="accent1" w:themeShade="BF"/>
-                        </w:rPr>
-                        <w:t xml:space="preserve"> </w:t>
-                      </w:r>
-                      <w:r>
-                        <w:rPr>
-                          <w:b/>
-                          <w:bCs/>
-                          <w:color w:val="0F4761" w:themeColor="accent1" w:themeShade="BF"/>
-                        </w:rPr>
-                        <w:t>Activity</w:t>
-                      </w:r>
-                      <w:r>
-                        <w:rPr>
-                          <w:b/>
-                          <w:bCs/>
-                          <w:color w:val="0F4761" w:themeColor="accent1" w:themeShade="BF"/>
-                        </w:rPr>
-                        <w:t xml:space="preserve"> Diagram</w:t>
-                      </w:r>
-                      <w:r>
-                        <w:rPr>
-                          <w:b/>
-                          <w:bCs/>
-                          <w:color w:val="0F4761" w:themeColor="accent1" w:themeShade="BF"/>
-                        </w:rPr>
-                        <w:t xml:space="preserve"> Diagram:</w:t>
-                      </w:r>
-                    </w:p>
-                  </w:txbxContent>
-                </v:textbox>
-              </v:shape>
-            </w:pict>
-          </mc:Fallback>
-        </mc:AlternateContent>
-      </w:r>
-      <w:r>
-        <w:drawing>
-          <wp:anchor distT="0" distB="0" distL="114300" distR="114300" simplePos="0" relativeHeight="251665408" behindDoc="0" locked="0" layoutInCell="1" allowOverlap="1" wp14:anchorId="79D40A40" wp14:editId="1895CCE0">
-            <wp:simplePos x="0" y="0"/>
-            <wp:positionH relativeFrom="column">
-              <wp:posOffset>-767528</wp:posOffset>
-            </wp:positionH>
-            <wp:positionV relativeFrom="paragraph">
-              <wp:posOffset>3730245</wp:posOffset>
-            </wp:positionV>
-            <wp:extent cx="5403273" cy="2223944"/>
-            <wp:effectExtent l="0" t="0" r="6985" b="5080"/>
-            <wp:wrapNone/>
-            <wp:docPr id="1559913810" name="Picture 1" descr="A diagram of a work flow&#10;&#10;Description automatically generated"/>
-            <wp:cNvGraphicFramePr>
-              <a:graphicFrameLocks xmlns:a="http://schemas.openxmlformats.org/drawingml/2006/main" noChangeAspect="1"/>
-            </wp:cNvGraphicFramePr>
-            <a:graphic xmlns:a="http://schemas.openxmlformats.org/drawingml/2006/main">
-              <a:graphicData uri="http://schemas.openxmlformats.org/drawingml/2006/picture">
-                <pic:pic xmlns:pic="http://schemas.openxmlformats.org/drawingml/2006/picture">
-                  <pic:nvPicPr>
-                    <pic:cNvPr id="1559913810" name="Picture 1" descr="A diagram of a work flow&#10;&#10;Description automatically generated"/>
-                    <pic:cNvPicPr/>
-                  </pic:nvPicPr>
-                  <pic:blipFill>
-                    <a:blip r:embed="rId6" cstate="print">
-                      <a:extLst>
-                        <a:ext uri="{28A0092B-C50C-407E-A947-70E740481C1C}">
-                          <a14:useLocalDpi xmlns:a14="http://schemas.microsoft.com/office/drawing/2010/main" val="0"/>
-                        </a:ext>
-                      </a:extLst>
-                    </a:blip>
-                    <a:stretch>
-                      <a:fillRect/>
-                    </a:stretch>
-                  </pic:blipFill>
-                  <pic:spPr>
-                    <a:xfrm>
-                      <a:off x="0" y="0"/>
-                      <a:ext cx="5403273" cy="2223944"/>
-                    </a:xfrm>
-                    <a:prstGeom prst="rect">
-                      <a:avLst/>
-                    </a:prstGeom>
-                  </pic:spPr>
-                </pic:pic>
-              </a:graphicData>
-            </a:graphic>
-            <wp14:sizeRelH relativeFrom="margin">
-              <wp14:pctWidth>0</wp14:pctWidth>
-            </wp14:sizeRelH>
-            <wp14:sizeRelV relativeFrom="margin">
-              <wp14:pctHeight>0</wp14:pctHeight>
-            </wp14:sizeRelV>
-          </wp:anchor>
-        </w:drawing>
-      </w:r>
-      <w:r>
-        <w:rPr>
-          <w:noProof/>
-        </w:rPr>
-        <mc:AlternateContent>
-          <mc:Choice Requires="wps">
-            <w:drawing>
-              <wp:anchor distT="45720" distB="45720" distL="114300" distR="114300" simplePos="0" relativeHeight="251660288" behindDoc="0" locked="0" layoutInCell="1" allowOverlap="1" wp14:anchorId="30427568" wp14:editId="2BBCCA7C">
-                <wp:simplePos x="0" y="0"/>
-                <wp:positionH relativeFrom="column">
-                  <wp:posOffset>-825948</wp:posOffset>
-                </wp:positionH>
-                <wp:positionV relativeFrom="paragraph">
-                  <wp:posOffset>731900</wp:posOffset>
-                </wp:positionV>
-                <wp:extent cx="4215042" cy="3553460"/>
-                <wp:effectExtent l="0" t="0" r="0" b="0"/>
-                <wp:wrapNone/>
-                <wp:docPr id="1865628409" name="Text Box 2"/>
+                <wp:docPr id="34138765" name="Text Box 2"/>
                 <wp:cNvGraphicFramePr>
                   <a:graphicFrameLocks xmlns:a="http://schemas.openxmlformats.org/drawingml/2006/main"/>
                 </wp:cNvGraphicFramePr>
@@ -261,7 +34,7 @@
                       <wps:spPr bwMode="auto">
                         <a:xfrm>
                           <a:off x="0" y="0"/>
-                          <a:ext cx="4215042" cy="3553460"/>
+                          <a:ext cx="5779790" cy="2332454"/>
                         </a:xfrm>
                         <a:prstGeom prst="rect">
                           <a:avLst/>
@@ -282,91 +55,244 @@
                               <w:rPr>
                                 <w:b/>
                                 <w:bCs/>
-                                <w:sz w:val="24"/>
-                                <w:szCs w:val="24"/>
+                                <w:sz w:val="22"/>
+                                <w:szCs w:val="22"/>
                               </w:rPr>
                             </w:pPr>
                             <w:r>
                               <w:rPr>
                                 <w:b/>
                                 <w:bCs/>
-                                <w:sz w:val="24"/>
-                                <w:szCs w:val="24"/>
-                              </w:rPr>
-                              <w:t>Software:</w:t>
+                                <w:sz w:val="22"/>
+                                <w:szCs w:val="22"/>
+                              </w:rPr>
+                              <w:t>Method</w:t>
+                            </w:r>
+                            <w:r>
+                              <w:rPr>
+                                <w:b/>
+                                <w:bCs/>
+                                <w:sz w:val="22"/>
+                                <w:szCs w:val="22"/>
+                              </w:rPr>
+                              <w:t>:</w:t>
                             </w:r>
                           </w:p>
                           <w:p>
                             <w:pPr>
                               <w:rPr>
-                                <w:sz w:val="22"/>
-                                <w:szCs w:val="22"/>
+                                <w:sz w:val="20"/>
+                                <w:szCs w:val="20"/>
                               </w:rPr>
                             </w:pPr>
                             <w:r>
                               <w:rPr>
-                                <w:sz w:val="22"/>
-                                <w:szCs w:val="22"/>
-                              </w:rPr>
-                              <w:t xml:space="preserve">The </w:t>
-                            </w:r>
-                            <w:r>
-                              <w:rPr>
-                                <w:sz w:val="22"/>
-                                <w:szCs w:val="22"/>
-                              </w:rPr>
-                              <w:t>artifact</w:t>
-                            </w:r>
-                            <w:r>
-                              <w:rPr>
-                                <w:sz w:val="22"/>
-                                <w:szCs w:val="22"/>
-                              </w:rPr>
-                              <w:t xml:space="preserve"> aims to simulate collision of dust/sand particles with a glass pane, this is simulated using boxes to represent the particles and a transparent cuboid to represent the glass.</w:t>
+                                <w:sz w:val="20"/>
+                                <w:szCs w:val="20"/>
+                              </w:rPr>
+                              <w:t xml:space="preserve">After deciding on what to create research was done into OpenGL mainly using </w:t>
+                            </w:r>
+                            <w:r>
+                              <w:rPr>
+                                <w:sz w:val="20"/>
+                                <w:szCs w:val="20"/>
+                              </w:rPr>
+                              <w:t>learn</w:t>
+                            </w:r>
+                            <w:r>
+                              <w:rPr>
+                                <w:sz w:val="20"/>
+                                <w:szCs w:val="20"/>
+                              </w:rPr>
+                              <w:t>o</w:t>
+                            </w:r>
+                            <w:r>
+                              <w:rPr>
+                                <w:sz w:val="20"/>
+                                <w:szCs w:val="20"/>
+                              </w:rPr>
+                              <w:t>penGL</w:t>
+                            </w:r>
+                            <w:r>
+                              <w:rPr>
+                                <w:sz w:val="20"/>
+                                <w:szCs w:val="20"/>
+                              </w:rPr>
+                              <w:t xml:space="preserve"> [1]</w:t>
+                            </w:r>
+                            <w:r>
+                              <w:rPr>
+                                <w:sz w:val="20"/>
+                                <w:szCs w:val="20"/>
+                              </w:rPr>
+                              <w:t xml:space="preserve"> to try and teach myself how to use it.</w:t>
+                            </w:r>
+                            <w:r>
+                              <w:rPr>
+                                <w:sz w:val="20"/>
+                                <w:szCs w:val="20"/>
+                              </w:rPr>
+                              <w:t xml:space="preserve"> I also looked at a video on transparency and blending in </w:t>
+                            </w:r>
+                            <w:r>
+                              <w:rPr>
+                                <w:sz w:val="20"/>
+                                <w:szCs w:val="20"/>
+                              </w:rPr>
+                              <w:t>OpenGL</w:t>
+                            </w:r>
+                            <w:r>
+                              <w:rPr>
+                                <w:sz w:val="20"/>
+                                <w:szCs w:val="20"/>
+                              </w:rPr>
+                              <w:t xml:space="preserve"> [2] which I used to make the glass pane transparent.</w:t>
                             </w:r>
                           </w:p>
                           <w:p>
                             <w:pPr>
                               <w:rPr>
-                                <w:sz w:val="22"/>
-                                <w:szCs w:val="22"/>
+                                <w:sz w:val="20"/>
+                                <w:szCs w:val="20"/>
                               </w:rPr>
                             </w:pPr>
                             <w:r>
                               <w:rPr>
-                                <w:sz w:val="22"/>
-                                <w:szCs w:val="22"/>
-                              </w:rPr>
-                              <w:t>The particles spawn in random positions that is bound so each will hit the glass in different places. They approach the glass at a constant speed.</w:t>
-                            </w:r>
-                            <w:r>
-                              <w:rPr>
-                                <w:sz w:val="22"/>
-                                <w:szCs w:val="22"/>
-                              </w:rPr>
-                              <w:t xml:space="preserve"> An AABB collision test is </w:t>
-                            </w:r>
-                            <w:r>
-                              <w:rPr>
-                                <w:sz w:val="22"/>
-                                <w:szCs w:val="22"/>
-                              </w:rPr>
-                              <w:t>run</w:t>
-                            </w:r>
-                            <w:r>
-                              <w:rPr>
-                                <w:sz w:val="22"/>
-                                <w:szCs w:val="22"/>
-                              </w:rPr>
-                              <w:t xml:space="preserve"> in the update function that tests the bounds of each particle against the bounds of the glass. This allows detection of when each particle collides with the glass, when this happens the particle is stopped, a delay function is triggered which then </w:t>
-                            </w:r>
-                            <w:r>
-                              <w:rPr>
-                                <w:sz w:val="22"/>
-                                <w:szCs w:val="22"/>
-                              </w:rPr>
-                              <w:t>stops the particle rendering after a couple seconds of hitting the glass.</w:t>
-                            </w:r>
+                                <w:sz w:val="20"/>
+                                <w:szCs w:val="20"/>
+                              </w:rPr>
+                              <w:t>I modified the template code that came with this module to get two models loading</w:t>
+                            </w:r>
+                            <w:r>
+                              <w:rPr>
+                                <w:sz w:val="20"/>
+                                <w:szCs w:val="20"/>
+                              </w:rPr>
+                              <w:t xml:space="preserve"> with one being the transparent glass and one being a box to represent a particle I made this approach the glass</w:t>
+                            </w:r>
+                            <w:r>
+                              <w:rPr>
+                                <w:sz w:val="20"/>
+                                <w:szCs w:val="20"/>
+                              </w:rPr>
+                              <w:t>, this was then modified again for worksheet 3</w:t>
+                            </w:r>
+                            <w:r>
+                              <w:rPr>
+                                <w:sz w:val="20"/>
+                                <w:szCs w:val="20"/>
+                              </w:rPr>
+                              <w:t xml:space="preserve"> to allow </w:t>
+                            </w:r>
+                            <w:r>
+                              <w:rPr>
+                                <w:sz w:val="20"/>
+                                <w:szCs w:val="20"/>
+                              </w:rPr>
+                              <w:t xml:space="preserve">a larger </w:t>
+                            </w:r>
+                            <w:r>
+                              <w:rPr>
+                                <w:sz w:val="20"/>
+                                <w:szCs w:val="20"/>
+                              </w:rPr>
+                              <w:t>number</w:t>
+                            </w:r>
+                            <w:r>
+                              <w:rPr>
+                                <w:sz w:val="20"/>
+                                <w:szCs w:val="20"/>
+                              </w:rPr>
+                              <w:t xml:space="preserve"> of </w:t>
+                            </w:r>
+                            <w:r>
+                              <w:rPr>
+                                <w:sz w:val="20"/>
+                                <w:szCs w:val="20"/>
+                              </w:rPr>
+                              <w:t>boxes</w:t>
+                            </w:r>
+                            <w:r>
+                              <w:rPr>
+                                <w:sz w:val="20"/>
+                                <w:szCs w:val="20"/>
+                              </w:rPr>
+                              <w:t xml:space="preserve"> to </w:t>
+                            </w:r>
+                            <w:r>
+                              <w:rPr>
+                                <w:sz w:val="20"/>
+                                <w:szCs w:val="20"/>
+                              </w:rPr>
+                              <w:t>be loaded</w:t>
+                            </w:r>
+                            <w:r>
+                              <w:rPr>
+                                <w:sz w:val="20"/>
+                                <w:szCs w:val="20"/>
+                              </w:rPr>
+                              <w:t>.</w:t>
+                            </w:r>
+                            <w:r>
+                              <w:rPr>
+                                <w:sz w:val="20"/>
+                                <w:szCs w:val="20"/>
+                              </w:rPr>
+                              <w:t xml:space="preserve"> </w:t>
+                            </w:r>
+                          </w:p>
+                          <w:p>
+                            <w:pPr>
+                              <w:rPr>
+                                <w:sz w:val="20"/>
+                                <w:szCs w:val="20"/>
+                              </w:rPr>
+                            </w:pPr>
+                            <w:r>
+                              <w:rPr>
+                                <w:sz w:val="20"/>
+                                <w:szCs w:val="20"/>
+                              </w:rPr>
+                              <w:t>For worksheet 4 I added AABB collision to the boxes</w:t>
+                            </w:r>
+                            <w:r>
+                              <w:rPr>
+                                <w:sz w:val="20"/>
+                                <w:szCs w:val="20"/>
+                              </w:rPr>
+                              <w:t xml:space="preserve"> this took some more research from learnopenGL </w:t>
+                            </w:r>
+                            <w:proofErr w:type="gramStart"/>
+                            <w:r>
+                              <w:rPr>
+                                <w:sz w:val="20"/>
+                                <w:szCs w:val="20"/>
+                              </w:rPr>
+                              <w:t>and also</w:t>
+                            </w:r>
+                            <w:proofErr w:type="gramEnd"/>
+                            <w:r>
+                              <w:rPr>
+                                <w:sz w:val="20"/>
+                                <w:szCs w:val="20"/>
+                              </w:rPr>
+                              <w:t xml:space="preserve"> an explanation that I found here [3]</w:t>
+                            </w:r>
+                            <w:r>
+                              <w:rPr>
+                                <w:sz w:val="20"/>
+                                <w:szCs w:val="20"/>
+                              </w:rPr>
+                              <w:t>.</w:t>
+                            </w:r>
+                          </w:p>
+                          <w:p>
+                            <w:pPr>
+                              <w:rPr>
+                                <w:sz w:val="20"/>
+                                <w:szCs w:val="20"/>
+                              </w:rPr>
+                            </w:pPr>
                           </w:p>
                         </w:txbxContent>
                       </wps:txbx>
@@ -387,7 +313,11 @@
           </mc:Choice>
           <mc:Fallback>
             <w:pict>
-              <v:shape w14:anchorId="30427568" id="Text Box 2" o:spid="_x0000_s1027" type="#_x0000_t202" style="position:absolute;margin-left:-65.05pt;margin-top:57.65pt;width:331.9pt;height:279.8pt;z-index:251660288;visibility:visible;mso-wrap-style:square;mso-width-percent:0;mso-height-percent:0;mso-wrap-distance-left:9pt;mso-wrap-distance-top:3.6pt;mso-wrap-distance-right:9pt;mso-wrap-distance-bottom:3.6pt;mso-position-horizontal:absolute;mso-position-horizontal-relative:text;mso-position-vertical:absolute;mso-position-vertical-relative:text;mso-width-percent:0;mso-height-percent:0;mso-width-relative:margin;mso-height-relative:margin;v-text-anchor:top" o:gfxdata="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" filled="f" stroked="f">
+              <v:shapetype w14:anchorId="003C6573" id="_x0000_t202" coordsize="21600,21600" o:spt="202" path="m,l,21600r21600,l21600,xe">
+                <v:stroke joinstyle="miter"/>
+                <v:path gradientshapeok="t" o:connecttype="rect"/>
+              </v:shapetype>
+              <v:shape id="Text Box 2" o:spid="_x0000_s1026" type="#_x0000_t202" style="position:absolute;margin-left:298.8pt;margin-top:-18.95pt;width:455.1pt;height:183.65pt;z-index:251668480;visibility:visible;mso-wrap-style:square;mso-width-percent:0;mso-height-percent:0;mso-wrap-distance-left:9pt;mso-wrap-distance-top:3.6pt;mso-wrap-distance-right:9pt;mso-wrap-distance-bottom:3.6pt;mso-position-horizontal:absolute;mso-position-horizontal-relative:text;mso-position-vertical:absolute;mso-position-vertical-relative:text;mso-width-percent:0;mso-height-percent:0;mso-width-relative:margin;mso-height-relative:margin;v-text-anchor:top" o:gfxdata="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" filled="f" stroked="f">
                 <v:textbox>
                   <w:txbxContent>
                     <w:p>
@@ -396,91 +326,244 @@
                         <w:rPr>
                           <w:b/>
                           <w:bCs/>
-                          <w:sz w:val="24"/>
-                          <w:szCs w:val="24"/>
+                          <w:sz w:val="22"/>
+                          <w:szCs w:val="22"/>
                         </w:rPr>
                       </w:pPr>
                       <w:r>
                         <w:rPr>
                           <w:b/>
                           <w:bCs/>
-                          <w:sz w:val="24"/>
-                          <w:szCs w:val="24"/>
-                        </w:rPr>
-                        <w:t>Software:</w:t>
+                          <w:sz w:val="22"/>
+                          <w:szCs w:val="22"/>
+                        </w:rPr>
+                        <w:t>Method</w:t>
+                      </w:r>
+                      <w:r>
+                        <w:rPr>
+                          <w:b/>
+                          <w:bCs/>
+                          <w:sz w:val="22"/>
+                          <w:szCs w:val="22"/>
+                        </w:rPr>
+                        <w:t>:</w:t>
                       </w:r>
                     </w:p>
                     <w:p>
                       <w:pPr>
                         <w:rPr>
-                          <w:sz w:val="22"/>
-                          <w:szCs w:val="22"/>
+                          <w:sz w:val="20"/>
+                          <w:szCs w:val="20"/>
                         </w:rPr>
                       </w:pPr>
                       <w:r>
                         <w:rPr>
-                          <w:sz w:val="22"/>
-                          <w:szCs w:val="22"/>
-                        </w:rPr>
-                        <w:t xml:space="preserve">The </w:t>
-                      </w:r>
-                      <w:r>
-                        <w:rPr>
-                          <w:sz w:val="22"/>
-                          <w:szCs w:val="22"/>
-                        </w:rPr>
-                        <w:t>artifact</w:t>
-                      </w:r>
-                      <w:r>
-                        <w:rPr>
-                          <w:sz w:val="22"/>
-                          <w:szCs w:val="22"/>
-                        </w:rPr>
-                        <w:t xml:space="preserve"> aims to simulate collision of dust/sand particles with a glass pane, this is simulated using boxes to represent the particles and a transparent cuboid to represent the glass.</w:t>
+                          <w:sz w:val="20"/>
+                          <w:szCs w:val="20"/>
+                        </w:rPr>
+                        <w:t xml:space="preserve">After deciding on what to create research was done into OpenGL mainly using </w:t>
+                      </w:r>
+                      <w:r>
+                        <w:rPr>
+                          <w:sz w:val="20"/>
+                          <w:szCs w:val="20"/>
+                        </w:rPr>
+                        <w:t>learn</w:t>
+                      </w:r>
+                      <w:r>
+                        <w:rPr>
+                          <w:sz w:val="20"/>
+                          <w:szCs w:val="20"/>
+                        </w:rPr>
+                        <w:t>o</w:t>
+                      </w:r>
+                      <w:r>
+                        <w:rPr>
+                          <w:sz w:val="20"/>
+                          <w:szCs w:val="20"/>
+                        </w:rPr>
+                        <w:t>penGL</w:t>
+                      </w:r>
+                      <w:r>
+                        <w:rPr>
+                          <w:sz w:val="20"/>
+                          <w:szCs w:val="20"/>
+                        </w:rPr>
+                        <w:t xml:space="preserve"> [1]</w:t>
+                      </w:r>
+                      <w:r>
+                        <w:rPr>
+                          <w:sz w:val="20"/>
+                          <w:szCs w:val="20"/>
+                        </w:rPr>
+                        <w:t xml:space="preserve"> to try and teach myself how to use it.</w:t>
+                      </w:r>
+                      <w:r>
+                        <w:rPr>
+                          <w:sz w:val="20"/>
+                          <w:szCs w:val="20"/>
+                        </w:rPr>
+                        <w:t xml:space="preserve"> I also looked at a video on transparency and blending in </w:t>
+                      </w:r>
+                      <w:r>
+                        <w:rPr>
+                          <w:sz w:val="20"/>
+                          <w:szCs w:val="20"/>
+                        </w:rPr>
+                        <w:t>OpenGL</w:t>
+                      </w:r>
+                      <w:r>
+                        <w:rPr>
+                          <w:sz w:val="20"/>
+                          <w:szCs w:val="20"/>
+                        </w:rPr>
+                        <w:t xml:space="preserve"> [2] which I used to make the glass pane transparent.</w:t>
                       </w:r>
                     </w:p>
                     <w:p>
                       <w:pPr>
                         <w:rPr>
-                          <w:sz w:val="22"/>
-                          <w:szCs w:val="22"/>
+                          <w:sz w:val="20"/>
+                          <w:szCs w:val="20"/>
                         </w:rPr>
                       </w:pPr>
                       <w:r>
                         <w:rPr>
-                          <w:sz w:val="22"/>
-                          <w:szCs w:val="22"/>
-                        </w:rPr>
-                        <w:t>The particles spawn in random positions that is bound so each will hit the glass in different places. They approach the glass at a constant speed.</w:t>
-                      </w:r>
-                      <w:r>
-                        <w:rPr>
-                          <w:sz w:val="22"/>
-                          <w:szCs w:val="22"/>
-                        </w:rPr>
-                        <w:t xml:space="preserve"> An AABB collision test is </w:t>
-                      </w:r>
-                      <w:r>
-                        <w:rPr>
-                          <w:sz w:val="22"/>
-                          <w:szCs w:val="22"/>
-                        </w:rPr>
-                        <w:t>run</w:t>
-                      </w:r>
-                      <w:r>
-                        <w:rPr>
-                          <w:sz w:val="22"/>
-                          <w:szCs w:val="22"/>
-                        </w:rPr>
-                        <w:t xml:space="preserve"> in the update function that tests the bounds of each particle against the bounds of the glass. This allows detection of when each particle collides with the glass, when this happens the particle is stopped, a delay function is triggered which then </w:t>
-                      </w:r>
-                      <w:r>
-                        <w:rPr>
-                          <w:sz w:val="22"/>
-                          <w:szCs w:val="22"/>
-                        </w:rPr>
-                        <w:t>stops the particle rendering after a couple seconds of hitting the glass.</w:t>
-                      </w:r>
+                          <w:sz w:val="20"/>
+                          <w:szCs w:val="20"/>
+                        </w:rPr>
+                        <w:t>I modified the template code that came with this module to get two models loading</w:t>
+                      </w:r>
+                      <w:r>
+                        <w:rPr>
+                          <w:sz w:val="20"/>
+                          <w:szCs w:val="20"/>
+                        </w:rPr>
+                        <w:t xml:space="preserve"> with one being the transparent glass and one being a box to represent a particle I made this approach the glass</w:t>
+                      </w:r>
+                      <w:r>
+                        <w:rPr>
+                          <w:sz w:val="20"/>
+                          <w:szCs w:val="20"/>
+                        </w:rPr>
+                        <w:t>, this was then modified again for worksheet 3</w:t>
+                      </w:r>
+                      <w:r>
+                        <w:rPr>
+                          <w:sz w:val="20"/>
+                          <w:szCs w:val="20"/>
+                        </w:rPr>
+                        <w:t xml:space="preserve"> to allow </w:t>
+                      </w:r>
+                      <w:r>
+                        <w:rPr>
+                          <w:sz w:val="20"/>
+                          <w:szCs w:val="20"/>
+                        </w:rPr>
+                        <w:t xml:space="preserve">a larger </w:t>
+                      </w:r>
+                      <w:r>
+                        <w:rPr>
+                          <w:sz w:val="20"/>
+                          <w:szCs w:val="20"/>
+                        </w:rPr>
+                        <w:t>number</w:t>
+                      </w:r>
+                      <w:r>
+                        <w:rPr>
+                          <w:sz w:val="20"/>
+                          <w:szCs w:val="20"/>
+                        </w:rPr>
+                        <w:t xml:space="preserve"> of </w:t>
+                      </w:r>
+                      <w:r>
+                        <w:rPr>
+                          <w:sz w:val="20"/>
+                          <w:szCs w:val="20"/>
+                        </w:rPr>
+                        <w:t>boxes</w:t>
+                      </w:r>
+                      <w:r>
+                        <w:rPr>
+                          <w:sz w:val="20"/>
+                          <w:szCs w:val="20"/>
+                        </w:rPr>
+                        <w:t xml:space="preserve"> to </w:t>
+                      </w:r>
+                      <w:r>
+                        <w:rPr>
+                          <w:sz w:val="20"/>
+                          <w:szCs w:val="20"/>
+                        </w:rPr>
+                        <w:t>be loaded</w:t>
+                      </w:r>
+                      <w:r>
+                        <w:rPr>
+                          <w:sz w:val="20"/>
+                          <w:szCs w:val="20"/>
+                        </w:rPr>
+                        <w:t>.</w:t>
+                      </w:r>
+                      <w:r>
+                        <w:rPr>
+                          <w:sz w:val="20"/>
+                          <w:szCs w:val="20"/>
+                        </w:rPr>
+                        <w:t xml:space="preserve"> </w:t>
+                      </w:r>
+                    </w:p>
+                    <w:p>
+                      <w:pPr>
+                        <w:rPr>
+                          <w:sz w:val="20"/>
+                          <w:szCs w:val="20"/>
+                        </w:rPr>
+                      </w:pPr>
+                      <w:r>
+                        <w:rPr>
+                          <w:sz w:val="20"/>
+                          <w:szCs w:val="20"/>
+                        </w:rPr>
+                        <w:t>For worksheet 4 I added AABB collision to the boxes</w:t>
+                      </w:r>
+                      <w:r>
+                        <w:rPr>
+                          <w:sz w:val="20"/>
+                          <w:szCs w:val="20"/>
+                        </w:rPr>
+                        <w:t xml:space="preserve"> this took some more research from learnopenGL </w:t>
+                      </w:r>
+                      <w:proofErr w:type="gramStart"/>
+                      <w:r>
+                        <w:rPr>
+                          <w:sz w:val="20"/>
+                          <w:szCs w:val="20"/>
+                        </w:rPr>
+                        <w:t>and also</w:t>
+                      </w:r>
+                      <w:proofErr w:type="gramEnd"/>
+                      <w:r>
+                        <w:rPr>
+                          <w:sz w:val="20"/>
+                          <w:szCs w:val="20"/>
+                        </w:rPr>
+                        <w:t xml:space="preserve"> an explanation that I found here [3]</w:t>
+                      </w:r>
+                      <w:r>
+                        <w:rPr>
+                          <w:sz w:val="20"/>
+                          <w:szCs w:val="20"/>
+                        </w:rPr>
+                        <w:t>.</w:t>
+                      </w:r>
+                    </w:p>
+                    <w:p>
+                      <w:pPr>
+                        <w:rPr>
+                          <w:sz w:val="20"/>
+                          <w:szCs w:val="20"/>
+                        </w:rPr>
+                      </w:pPr>
                     </w:p>
                   </w:txbxContent>
                 </v:textbox>
@@ -494,18 +577,697 @@
           <w:noProof/>
         </w:rPr>
         <mc:AlternateContent>
+          <mc:Choice Requires="wps">
+            <w:drawing>
+              <wp:anchor distT="45720" distB="45720" distL="114300" distR="114300" simplePos="0" relativeHeight="251657216" behindDoc="0" locked="0" layoutInCell="1" allowOverlap="1" wp14:anchorId="4CCC836A" wp14:editId="063121BA">
+                <wp:simplePos x="0" y="0"/>
+                <wp:positionH relativeFrom="column">
+                  <wp:posOffset>-800036</wp:posOffset>
+                </wp:positionH>
+                <wp:positionV relativeFrom="paragraph">
+                  <wp:posOffset>-285947</wp:posOffset>
+                </wp:positionV>
+                <wp:extent cx="4608195" cy="1085850"/>
+                <wp:effectExtent l="0" t="0" r="0" b="0"/>
+                <wp:wrapNone/>
+                <wp:docPr id="217" name="Text Box 2"/>
+                <wp:cNvGraphicFramePr>
+                  <a:graphicFrameLocks xmlns:a="http://schemas.openxmlformats.org/drawingml/2006/main"/>
+                </wp:cNvGraphicFramePr>
+                <a:graphic xmlns:a="http://schemas.openxmlformats.org/drawingml/2006/main">
+                  <a:graphicData uri="http://schemas.microsoft.com/office/word/2010/wordprocessingShape">
+                    <wps:wsp>
+                      <wps:cNvSpPr txBox="1">
+                        <a:spLocks noChangeArrowheads="1"/>
+                      </wps:cNvSpPr>
+                      <wps:spPr bwMode="auto">
+                        <a:xfrm>
+                          <a:off x="0" y="0"/>
+                          <a:ext cx="4608195" cy="1085850"/>
+                        </a:xfrm>
+                        <a:prstGeom prst="rect">
+                          <a:avLst/>
+                        </a:prstGeom>
+                        <a:noFill/>
+                        <a:ln w="9525">
+                          <a:noFill/>
+                          <a:miter lim="800000"/>
+                          <a:headEnd/>
+                          <a:tailEnd/>
+                        </a:ln>
+                      </wps:spPr>
+                      <wps:txbx>
+                        <w:txbxContent>
+                          <w:p>
+                            <w:pPr>
+                              <w:pStyle w:val="Heading3"/>
+                              <w:rPr>
+                                <w:b/>
+                                <w:bCs/>
+                                <w:sz w:val="22"/>
+                                <w:szCs w:val="22"/>
+                              </w:rPr>
+                            </w:pPr>
+                            <w:r>
+                              <w:rPr>
+                                <w:b/>
+                                <w:bCs/>
+                                <w:sz w:val="22"/>
+                                <w:szCs w:val="22"/>
+                              </w:rPr>
+                              <w:t>Objectives:</w:t>
+                            </w:r>
+                          </w:p>
+                          <w:p>
+                            <w:pPr>
+                              <w:rPr>
+                                <w:sz w:val="20"/>
+                                <w:szCs w:val="20"/>
+                              </w:rPr>
+                            </w:pPr>
+                            <w:r>
+                              <w:rPr>
+                                <w:sz w:val="20"/>
+                                <w:szCs w:val="20"/>
+                              </w:rPr>
+                              <w:t xml:space="preserve">The objective when making this </w:t>
+                            </w:r>
+                            <w:r>
+                              <w:rPr>
+                                <w:sz w:val="20"/>
+                                <w:szCs w:val="20"/>
+                              </w:rPr>
+                              <w:t>artifact</w:t>
+                            </w:r>
+                            <w:r>
+                              <w:rPr>
+                                <w:sz w:val="20"/>
+                                <w:szCs w:val="20"/>
+                              </w:rPr>
+                              <w:t xml:space="preserve"> was to create a graphic simulation of particles hitting glass and then disappearing a few seconds after to simulate dust or sand particles hitting a glass pane.</w:t>
+                            </w:r>
+                          </w:p>
+                        </w:txbxContent>
+                      </wps:txbx>
+                      <wps:bodyPr rot="0" vert="horz" wrap="square" lIns="91440" tIns="45720" rIns="91440" bIns="45720" anchor="t" anchorCtr="0">
+                        <a:noAutofit/>
+                      </wps:bodyPr>
+                    </wps:wsp>
+                  </a:graphicData>
+                </a:graphic>
+                <wp14:sizeRelH relativeFrom="margin">
+                  <wp14:pctWidth>0</wp14:pctWidth>
+                </wp14:sizeRelH>
+                <wp14:sizeRelV relativeFrom="margin">
+                  <wp14:pctHeight>0</wp14:pctHeight>
+                </wp14:sizeRelV>
+              </wp:anchor>
+            </w:drawing>
+          </mc:Choice>
+          <mc:Fallback>
+            <w:pict>
+              <v:shape w14:anchorId="4CCC836A" id="_x0000_s1027" type="#_x0000_t202" style="position:absolute;margin-left:-63pt;margin-top:-22.5pt;width:362.85pt;height:85.5pt;z-index:251657216;visibility:visible;mso-wrap-style:square;mso-width-percent:0;mso-height-percent:0;mso-wrap-distance-left:9pt;mso-wrap-distance-top:3.6pt;mso-wrap-distance-right:9pt;mso-wrap-distance-bottom:3.6pt;mso-position-horizontal:absolute;mso-position-horizontal-relative:text;mso-position-vertical:absolute;mso-position-vertical-relative:text;mso-width-percent:0;mso-height-percent:0;mso-width-relative:margin;mso-height-relative:margin;v-text-anchor:top" o:gfxdata="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" filled="f" stroked="f">
+                <v:textbox>
+                  <w:txbxContent>
+                    <w:p>
+                      <w:pPr>
+                        <w:pStyle w:val="Heading3"/>
+                        <w:rPr>
+                          <w:b/>
+                          <w:bCs/>
+                          <w:sz w:val="22"/>
+                          <w:szCs w:val="22"/>
+                        </w:rPr>
+                      </w:pPr>
+                      <w:r>
+                        <w:rPr>
+                          <w:b/>
+                          <w:bCs/>
+                          <w:sz w:val="22"/>
+                          <w:szCs w:val="22"/>
+                        </w:rPr>
+                        <w:t>Objectives:</w:t>
+                      </w:r>
+                    </w:p>
+                    <w:p>
+                      <w:pPr>
+                        <w:rPr>
+                          <w:sz w:val="20"/>
+                          <w:szCs w:val="20"/>
+                        </w:rPr>
+                      </w:pPr>
+                      <w:r>
+                        <w:rPr>
+                          <w:sz w:val="20"/>
+                          <w:szCs w:val="20"/>
+                        </w:rPr>
+                        <w:t xml:space="preserve">The objective when making this </w:t>
+                      </w:r>
+                      <w:r>
+                        <w:rPr>
+                          <w:sz w:val="20"/>
+                          <w:szCs w:val="20"/>
+                        </w:rPr>
+                        <w:t>artifact</w:t>
+                      </w:r>
+                      <w:r>
+                        <w:rPr>
+                          <w:sz w:val="20"/>
+                          <w:szCs w:val="20"/>
+                        </w:rPr>
+                        <w:t xml:space="preserve"> was to create a graphic simulation of particles hitting glass and then disappearing a few seconds after to simulate dust or sand particles hitting a glass pane.</w:t>
+                      </w:r>
+                    </w:p>
+                  </w:txbxContent>
+                </v:textbox>
+              </v:shape>
+            </w:pict>
+          </mc:Fallback>
+        </mc:AlternateContent>
+      </w:r>
+    </w:p>
+    <w:p>
+      <w:r>
+        <w:rPr>
+          <w:noProof/>
+        </w:rPr>
+        <mc:AlternateContent>
+          <mc:Choice Requires="wps">
+            <w:drawing>
+              <wp:anchor distT="45720" distB="45720" distL="114300" distR="114300" simplePos="0" relativeHeight="251659264" behindDoc="0" locked="0" layoutInCell="1" allowOverlap="1" wp14:anchorId="30427568" wp14:editId="513F4447">
+                <wp:simplePos x="0" y="0"/>
+                <wp:positionH relativeFrom="column">
+                  <wp:posOffset>-797044</wp:posOffset>
+                </wp:positionH>
+                <wp:positionV relativeFrom="paragraph">
+                  <wp:posOffset>219533</wp:posOffset>
+                </wp:positionV>
+                <wp:extent cx="4215042" cy="2332454"/>
+                <wp:effectExtent l="0" t="0" r="0" b="0"/>
+                <wp:wrapNone/>
+                <wp:docPr id="1865628409" name="Text Box 2"/>
+                <wp:cNvGraphicFramePr>
+                  <a:graphicFrameLocks xmlns:a="http://schemas.openxmlformats.org/drawingml/2006/main"/>
+                </wp:cNvGraphicFramePr>
+                <a:graphic xmlns:a="http://schemas.openxmlformats.org/drawingml/2006/main">
+                  <a:graphicData uri="http://schemas.microsoft.com/office/word/2010/wordprocessingShape">
+                    <wps:wsp>
+                      <wps:cNvSpPr txBox="1">
+                        <a:spLocks noChangeArrowheads="1"/>
+                      </wps:cNvSpPr>
+                      <wps:spPr bwMode="auto">
+                        <a:xfrm>
+                          <a:off x="0" y="0"/>
+                          <a:ext cx="4215042" cy="2332454"/>
+                        </a:xfrm>
+                        <a:prstGeom prst="rect">
+                          <a:avLst/>
+                        </a:prstGeom>
+                        <a:noFill/>
+                        <a:ln w="9525">
+                          <a:noFill/>
+                          <a:miter lim="800000"/>
+                          <a:headEnd/>
+                          <a:tailEnd/>
+                        </a:ln>
+                      </wps:spPr>
+                      <wps:txbx>
+                        <w:txbxContent>
+                          <w:p>
+                            <w:pPr>
+                              <w:pStyle w:val="Heading3"/>
+                              <w:rPr>
+                                <w:b/>
+                                <w:bCs/>
+                                <w:sz w:val="22"/>
+                                <w:szCs w:val="22"/>
+                              </w:rPr>
+                            </w:pPr>
+                            <w:r>
+                              <w:rPr>
+                                <w:b/>
+                                <w:bCs/>
+                                <w:sz w:val="22"/>
+                                <w:szCs w:val="22"/>
+                              </w:rPr>
+                              <w:t>Software:</w:t>
+                            </w:r>
+                          </w:p>
+                          <w:p>
+                            <w:pPr>
+                              <w:rPr>
+                                <w:sz w:val="20"/>
+                                <w:szCs w:val="20"/>
+                              </w:rPr>
+                            </w:pPr>
+                            <w:r>
+                              <w:rPr>
+                                <w:sz w:val="20"/>
+                                <w:szCs w:val="20"/>
+                              </w:rPr>
+                              <w:t xml:space="preserve">The </w:t>
+                            </w:r>
+                            <w:r>
+                              <w:rPr>
+                                <w:sz w:val="20"/>
+                                <w:szCs w:val="20"/>
+                              </w:rPr>
+                              <w:t>artifact</w:t>
+                            </w:r>
+                            <w:r>
+                              <w:rPr>
+                                <w:sz w:val="20"/>
+                                <w:szCs w:val="20"/>
+                              </w:rPr>
+                              <w:t xml:space="preserve"> aims to simulate collision of dust/sand particles with a glass pane, this is simulated using boxes to represent the particles and a transparent cuboid to represent the glass.</w:t>
+                            </w:r>
+                          </w:p>
+                          <w:p>
+                            <w:pPr>
+                              <w:rPr>
+                                <w:sz w:val="20"/>
+                                <w:szCs w:val="20"/>
+                              </w:rPr>
+                            </w:pPr>
+                            <w:r>
+                              <w:rPr>
+                                <w:sz w:val="20"/>
+                                <w:szCs w:val="20"/>
+                              </w:rPr>
+                              <w:t>The particles spawn in random positions that is bound so each will hit the glass in different places. They approach the glass at a constant speed.</w:t>
+                            </w:r>
+                            <w:r>
+                              <w:rPr>
+                                <w:sz w:val="20"/>
+                                <w:szCs w:val="20"/>
+                              </w:rPr>
+                              <w:t xml:space="preserve"> An AABB collision test is </w:t>
+                            </w:r>
+                            <w:r>
+                              <w:rPr>
+                                <w:sz w:val="20"/>
+                                <w:szCs w:val="20"/>
+                              </w:rPr>
+                              <w:t>run</w:t>
+                            </w:r>
+                            <w:r>
+                              <w:rPr>
+                                <w:sz w:val="20"/>
+                                <w:szCs w:val="20"/>
+                              </w:rPr>
+                              <w:t xml:space="preserve"> in the update function that tests the bounds of each particle against the bounds of the glass. This allows detection of when each particle collides with the glass, when this happens the particle is stopped, a delay function is triggered which then stops the particle rendering after a couple seconds of hitting the glass.</w:t>
+                            </w:r>
+                          </w:p>
+                        </w:txbxContent>
+                      </wps:txbx>
+                      <wps:bodyPr rot="0" vert="horz" wrap="square" lIns="91440" tIns="45720" rIns="91440" bIns="45720" anchor="t" anchorCtr="0">
+                        <a:noAutofit/>
+                      </wps:bodyPr>
+                    </wps:wsp>
+                  </a:graphicData>
+                </a:graphic>
+                <wp14:sizeRelH relativeFrom="margin">
+                  <wp14:pctWidth>0</wp14:pctWidth>
+                </wp14:sizeRelH>
+                <wp14:sizeRelV relativeFrom="margin">
+                  <wp14:pctHeight>0</wp14:pctHeight>
+                </wp14:sizeRelV>
+              </wp:anchor>
+            </w:drawing>
+          </mc:Choice>
+          <mc:Fallback>
+            <w:pict>
+              <v:shape w14:anchorId="30427568" id="_x0000_s1028" type="#_x0000_t202" style="position:absolute;margin-left:-62.75pt;margin-top:17.3pt;width:331.9pt;height:183.65pt;z-index:251659264;visibility:visible;mso-wrap-style:square;mso-width-percent:0;mso-height-percent:0;mso-wrap-distance-left:9pt;mso-wrap-distance-top:3.6pt;mso-wrap-distance-right:9pt;mso-wrap-distance-bottom:3.6pt;mso-position-horizontal:absolute;mso-position-horizontal-relative:text;mso-position-vertical:absolute;mso-position-vertical-relative:text;mso-width-percent:0;mso-height-percent:0;mso-width-relative:margin;mso-height-relative:margin;v-text-anchor:top" o:gfxdata="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" filled="f" stroked="f">
+                <v:textbox>
+                  <w:txbxContent>
+                    <w:p>
+                      <w:pPr>
+                        <w:pStyle w:val="Heading3"/>
+                        <w:rPr>
+                          <w:b/>
+                          <w:bCs/>
+                          <w:sz w:val="22"/>
+                          <w:szCs w:val="22"/>
+                        </w:rPr>
+                      </w:pPr>
+                      <w:r>
+                        <w:rPr>
+                          <w:b/>
+                          <w:bCs/>
+                          <w:sz w:val="22"/>
+                          <w:szCs w:val="22"/>
+                        </w:rPr>
+                        <w:t>Software:</w:t>
+                      </w:r>
+                    </w:p>
+                    <w:p>
+                      <w:pPr>
+                        <w:rPr>
+                          <w:sz w:val="20"/>
+                          <w:szCs w:val="20"/>
+                        </w:rPr>
+                      </w:pPr>
+                      <w:r>
+                        <w:rPr>
+                          <w:sz w:val="20"/>
+                          <w:szCs w:val="20"/>
+                        </w:rPr>
+                        <w:t xml:space="preserve">The </w:t>
+                      </w:r>
+                      <w:r>
+                        <w:rPr>
+                          <w:sz w:val="20"/>
+                          <w:szCs w:val="20"/>
+                        </w:rPr>
+                        <w:t>artifact</w:t>
+                      </w:r>
+                      <w:r>
+                        <w:rPr>
+                          <w:sz w:val="20"/>
+                          <w:szCs w:val="20"/>
+                        </w:rPr>
+                        <w:t xml:space="preserve"> aims to simulate collision of dust/sand particles with a glass pane, this is simulated using boxes to represent the particles and a transparent cuboid to represent the glass.</w:t>
+                      </w:r>
+                    </w:p>
+                    <w:p>
+                      <w:pPr>
+                        <w:rPr>
+                          <w:sz w:val="20"/>
+                          <w:szCs w:val="20"/>
+                        </w:rPr>
+                      </w:pPr>
+                      <w:r>
+                        <w:rPr>
+                          <w:sz w:val="20"/>
+                          <w:szCs w:val="20"/>
+                        </w:rPr>
+                        <w:t>The particles spawn in random positions that is bound so each will hit the glass in different places. They approach the glass at a constant speed.</w:t>
+                      </w:r>
+                      <w:r>
+                        <w:rPr>
+                          <w:sz w:val="20"/>
+                          <w:szCs w:val="20"/>
+                        </w:rPr>
+                        <w:t xml:space="preserve"> An AABB collision test is </w:t>
+                      </w:r>
+                      <w:r>
+                        <w:rPr>
+                          <w:sz w:val="20"/>
+                          <w:szCs w:val="20"/>
+                        </w:rPr>
+                        <w:t>run</w:t>
+                      </w:r>
+                      <w:r>
+                        <w:rPr>
+                          <w:sz w:val="20"/>
+                          <w:szCs w:val="20"/>
+                        </w:rPr>
+                        <w:t xml:space="preserve"> in the update function that tests the bounds of each particle against the bounds of the glass. This allows detection of when each particle collides with the glass, when this happens the particle is stopped, a delay function is triggered which then stops the particle rendering after a couple seconds of hitting the glass.</w:t>
+                      </w:r>
+                    </w:p>
+                  </w:txbxContent>
+                </v:textbox>
+              </v:shape>
+            </w:pict>
+          </mc:Fallback>
+        </mc:AlternateContent>
+      </w:r>
+    </w:p>
+    <w:p/>
+    <w:p/>
+    <w:p/>
+    <w:p/>
+    <w:p>
+      <w:r>
+        <w:rPr>
+          <w:noProof/>
+        </w:rPr>
+        <mc:AlternateContent>
           <mc:Choice Requires="wpg">
             <w:drawing>
-              <wp:anchor distT="0" distB="0" distL="114300" distR="114300" simplePos="0" relativeHeight="251664384" behindDoc="0" locked="0" layoutInCell="1" allowOverlap="1" wp14:anchorId="524A8B9D" wp14:editId="7BBF8D0B">
+              <wp:anchor distT="0" distB="0" distL="114300" distR="114300" simplePos="0" relativeHeight="251666432" behindDoc="0" locked="0" layoutInCell="1" allowOverlap="1" wp14:anchorId="5F263C02" wp14:editId="63875513">
                 <wp:simplePos x="0" y="0"/>
                 <wp:positionH relativeFrom="column">
-                  <wp:posOffset>6961376</wp:posOffset>
+                  <wp:posOffset>3818265</wp:posOffset>
                 </wp:positionH>
                 <wp:positionV relativeFrom="paragraph">
-                  <wp:posOffset>-58321</wp:posOffset>
+                  <wp:posOffset>197804</wp:posOffset>
                 </wp:positionV>
-                <wp:extent cx="2571115" cy="2832735"/>
-                <wp:effectExtent l="0" t="0" r="635" b="5715"/>
+                <wp:extent cx="5476562" cy="2512270"/>
+                <wp:effectExtent l="0" t="0" r="0" b="2540"/>
+                <wp:wrapNone/>
+                <wp:docPr id="1180521066" name="Group 5"/>
+                <wp:cNvGraphicFramePr/>
+                <a:graphic xmlns:a="http://schemas.openxmlformats.org/drawingml/2006/main">
+                  <a:graphicData uri="http://schemas.microsoft.com/office/word/2010/wordprocessingGroup">
+                    <wpg:wgp>
+                      <wpg:cNvGrpSpPr/>
+                      <wpg:grpSpPr>
+                        <a:xfrm>
+                          <a:off x="0" y="0"/>
+                          <a:ext cx="5476562" cy="2512270"/>
+                          <a:chOff x="0" y="0"/>
+                          <a:chExt cx="5476562" cy="2512270"/>
+                        </a:xfrm>
+                      </wpg:grpSpPr>
+                      <pic:pic xmlns:pic="http://schemas.openxmlformats.org/drawingml/2006/picture">
+                        <pic:nvPicPr>
+                          <pic:cNvPr id="446423417" name="Picture 1" descr="A diagram of a work flow&#10;&#10;Description automatically generated"/>
+                          <pic:cNvPicPr>
+                            <a:picLocks noChangeAspect="1"/>
+                          </pic:cNvPicPr>
+                        </pic:nvPicPr>
+                        <pic:blipFill>
+                          <a:blip r:embed="rId6" cstate="print">
+                            <a:extLst>
+                              <a:ext uri="{28A0092B-C50C-407E-A947-70E740481C1C}">
+                                <a14:useLocalDpi xmlns:a14="http://schemas.microsoft.com/office/drawing/2010/main" val="0"/>
+                              </a:ext>
+                            </a:extLst>
+                          </a:blip>
+                          <a:stretch>
+                            <a:fillRect/>
+                          </a:stretch>
+                        </pic:blipFill>
+                        <pic:spPr>
+                          <a:xfrm>
+                            <a:off x="73347" y="288500"/>
+                            <a:ext cx="5403215" cy="2223770"/>
+                          </a:xfrm>
+                          <a:prstGeom prst="rect">
+                            <a:avLst/>
+                          </a:prstGeom>
+                        </pic:spPr>
+                      </pic:pic>
+                      <wps:wsp>
+                        <wps:cNvPr id="2085037121" name="Text Box 4"/>
+                        <wps:cNvSpPr txBox="1"/>
+                        <wps:spPr>
+                          <a:xfrm>
+                            <a:off x="0" y="0"/>
+                            <a:ext cx="2449195" cy="307975"/>
+                          </a:xfrm>
+                          <a:prstGeom prst="rect">
+                            <a:avLst/>
+                          </a:prstGeom>
+                          <a:noFill/>
+                          <a:ln w="6350">
+                            <a:noFill/>
+                          </a:ln>
+                        </wps:spPr>
+                        <wps:txbx>
+                          <w:txbxContent>
+                            <w:p>
+                              <w:pPr>
+                                <w:rPr>
+                                  <w:b/>
+                                  <w:bCs/>
+                                  <w:color w:val="0F4761" w:themeColor="accent1" w:themeShade="BF"/>
+                                </w:rPr>
+                              </w:pPr>
+                              <w:r>
+                                <w:rPr>
+                                  <w:b/>
+                                  <w:bCs/>
+                                  <w:color w:val="0F4761" w:themeColor="accent1" w:themeShade="BF"/>
+                                  <w:sz w:val="22"/>
+                                  <w:szCs w:val="22"/>
+                                </w:rPr>
+                                <w:t>Artifact</w:t>
+                              </w:r>
+                              <w:r>
+                                <w:rPr>
+                                  <w:b/>
+                                  <w:bCs/>
+                                  <w:color w:val="0F4761" w:themeColor="accent1" w:themeShade="BF"/>
+                                  <w:sz w:val="22"/>
+                                  <w:szCs w:val="22"/>
+                                </w:rPr>
+                                <w:t xml:space="preserve"> UML</w:t>
+                              </w:r>
+                              <w:r>
+                                <w:rPr>
+                                  <w:b/>
+                                  <w:bCs/>
+                                  <w:color w:val="0F4761" w:themeColor="accent1" w:themeShade="BF"/>
+                                  <w:sz w:val="22"/>
+                                  <w:szCs w:val="22"/>
+                                </w:rPr>
+                                <w:t xml:space="preserve"> Activity Diagram</w:t>
+                              </w:r>
+                              <w:r>
+                                <w:rPr>
+                                  <w:b/>
+                                  <w:bCs/>
+                                  <w:color w:val="0F4761" w:themeColor="accent1" w:themeShade="BF"/>
+                                  <w:sz w:val="22"/>
+                                  <w:szCs w:val="22"/>
+                                </w:rPr>
+                                <w:t xml:space="preserve"> </w:t>
+                              </w:r>
+                              <w:r>
+                                <w:rPr>
+                                  <w:b/>
+                                  <w:bCs/>
+                                  <w:color w:val="0F4761" w:themeColor="accent1" w:themeShade="BF"/>
+                                </w:rPr>
+                                <w:t>Diagram:</w:t>
+                              </w:r>
+                            </w:p>
+                          </w:txbxContent>
+                        </wps:txbx>
+                        <wps:bodyPr rot="0" spcFirstLastPara="0" vertOverflow="overflow" horzOverflow="overflow" vert="horz" wrap="square" lIns="91440" tIns="45720" rIns="91440" bIns="45720" numCol="1" spcCol="0" rtlCol="0" fromWordArt="0" anchor="t" anchorCtr="0" forceAA="0" compatLnSpc="1">
+                          <a:prstTxWarp prst="textNoShape">
+                            <a:avLst/>
+                          </a:prstTxWarp>
+                          <a:noAutofit/>
+                        </wps:bodyPr>
+                      </wps:wsp>
+                    </wpg:wgp>
+                  </a:graphicData>
+                </a:graphic>
+                <wp14:sizeRelH relativeFrom="margin">
+                  <wp14:pctWidth>0</wp14:pctWidth>
+                </wp14:sizeRelH>
+                <wp14:sizeRelV relativeFrom="margin">
+                  <wp14:pctHeight>0</wp14:pctHeight>
+                </wp14:sizeRelV>
+              </wp:anchor>
+            </w:drawing>
+          </mc:Choice>
+          <mc:Fallback>
+            <w:pict>
+              <v:group w14:anchorId="5F263C02" id="Group 5" o:spid="_x0000_s1029" style="position:absolute;margin-left:300.65pt;margin-top:15.6pt;width:431.25pt;height:197.8pt;z-index:251666432;mso-width-relative:margin;mso-height-relative:margin" coordsize="54765,25122" o:gfxdata="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">
+                <v:shapetype id="_x0000_t75" coordsize="21600,21600" o:spt="75" o:preferrelative="t" path="m@4@5l@4@11@9@11@9@5xe" filled="f" stroked="f">
+                  <v:stroke joinstyle="miter"/>
+                  <v:formulas>
+                    <v:f eqn="if lineDrawn pixelLineWidth 0"/>
+                    <v:f eqn="sum @0 1 0"/>
+                    <v:f eqn="sum 0 0 @1"/>
+                    <v:f eqn="prod @2 1 2"/>
+                    <v:f eqn="prod @3 21600 pixelWidth"/>
+                    <v:f eqn="prod @3 21600 pixelHeight"/>
+                    <v:f eqn="sum @0 0 1"/>
+                    <v:f eqn="prod @6 1 2"/>
+                    <v:f eqn="prod @7 21600 pixelWidth"/>
+                    <v:f eqn="sum @8 21600 0"/>
+                    <v:f eqn="prod @7 21600 pixelHeight"/>
+                    <v:f eqn="sum @10 21600 0"/>
+                  </v:formulas>
+                  <v:path o:extrusionok="f" gradientshapeok="t" o:connecttype="rect"/>
+                  <o:lock v:ext="edit" aspectratio="t"/>
+                </v:shapetype>
+                <v:shape id="Picture 1" o:spid="_x0000_s1030" type="#_x0000_t75" alt="A diagram of a work flow&#10;&#10;Description automatically generated" style="position:absolute;left:733;top:2885;width:54032;height:22237;visibility:visible;mso-wrap-style:square" o:gfxdata="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">
+                  <v:imagedata r:id="rId7" o:title="A diagram of a work flow&#10;&#10;Description automatically generated"/>
+                </v:shape>
+                <v:shape id="Text Box 4" o:spid="_x0000_s1031" type="#_x0000_t202" style="position:absolute;width:24491;height:3079;visibility:visible;mso-wrap-style:square;v-text-anchor:top" o:gfxdata="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" filled="f" stroked="f" strokeweight=".5pt">
+                  <v:textbox>
+                    <w:txbxContent>
+                      <w:p>
+                        <w:pPr>
+                          <w:rPr>
+                            <w:b/>
+                            <w:bCs/>
+                            <w:color w:val="0F4761" w:themeColor="accent1" w:themeShade="BF"/>
+                          </w:rPr>
+                        </w:pPr>
+                        <w:r>
+                          <w:rPr>
+                            <w:b/>
+                            <w:bCs/>
+                            <w:color w:val="0F4761" w:themeColor="accent1" w:themeShade="BF"/>
+                            <w:sz w:val="22"/>
+                            <w:szCs w:val="22"/>
+                          </w:rPr>
+                          <w:t>Artifact</w:t>
+                        </w:r>
+                        <w:r>
+                          <w:rPr>
+                            <w:b/>
+                            <w:bCs/>
+                            <w:color w:val="0F4761" w:themeColor="accent1" w:themeShade="BF"/>
+                            <w:sz w:val="22"/>
+                            <w:szCs w:val="22"/>
+                          </w:rPr>
+                          <w:t xml:space="preserve"> UML</w:t>
+                        </w:r>
+                        <w:r>
+                          <w:rPr>
+                            <w:b/>
+                            <w:bCs/>
+                            <w:color w:val="0F4761" w:themeColor="accent1" w:themeShade="BF"/>
+                            <w:sz w:val="22"/>
+                            <w:szCs w:val="22"/>
+                          </w:rPr>
+                          <w:t xml:space="preserve"> Activity Diagram</w:t>
+                        </w:r>
+                        <w:r>
+                          <w:rPr>
+                            <w:b/>
+                            <w:bCs/>
+                            <w:color w:val="0F4761" w:themeColor="accent1" w:themeShade="BF"/>
+                            <w:sz w:val="22"/>
+                            <w:szCs w:val="22"/>
+                          </w:rPr>
+                          <w:t xml:space="preserve"> </w:t>
+                        </w:r>
+                        <w:r>
+                          <w:rPr>
+                            <w:b/>
+                            <w:bCs/>
+                            <w:color w:val="0F4761" w:themeColor="accent1" w:themeShade="BF"/>
+                          </w:rPr>
+                          <w:t>Diagram:</w:t>
+                        </w:r>
+                      </w:p>
+                    </w:txbxContent>
+                  </v:textbox>
+                </v:shape>
+              </v:group>
+            </w:pict>
+          </mc:Fallback>
+        </mc:AlternateContent>
+      </w:r>
+    </w:p>
+    <w:p/>
+    <w:p>
+      <w:r>
+        <w:rPr>
+          <w:noProof/>
+        </w:rPr>
+        <mc:AlternateContent>
+          <mc:Choice Requires="wpg">
+            <w:drawing>
+              <wp:anchor distT="0" distB="0" distL="114300" distR="114300" simplePos="0" relativeHeight="251663360" behindDoc="0" locked="0" layoutInCell="1" allowOverlap="1" wp14:anchorId="524A8B9D" wp14:editId="010F50D6">
+                <wp:simplePos x="0" y="0"/>
+                <wp:positionH relativeFrom="column">
+                  <wp:posOffset>-445135</wp:posOffset>
+                </wp:positionH>
+                <wp:positionV relativeFrom="paragraph">
+                  <wp:posOffset>357505</wp:posOffset>
+                </wp:positionV>
+                <wp:extent cx="2953385" cy="3253740"/>
+                <wp:effectExtent l="0" t="0" r="18415" b="3810"/>
                 <wp:wrapNone/>
                 <wp:docPr id="424769039" name="Group 1"/>
                 <wp:cNvGraphicFramePr/>
@@ -516,7 +1278,7 @@
                       <wpg:grpSpPr>
                         <a:xfrm>
                           <a:off x="0" y="0"/>
-                          <a:ext cx="2571115" cy="2832735"/>
+                          <a:ext cx="2953385" cy="3253740"/>
                           <a:chOff x="22633" y="-31687"/>
                           <a:chExt cx="2571115" cy="2832735"/>
                         </a:xfrm>
@@ -529,7 +1291,7 @@
                           </pic:cNvPicPr>
                         </pic:nvPicPr>
                         <pic:blipFill>
-                          <a:blip r:embed="rId7" cstate="print">
+                          <a:blip r:embed="rId8" cstate="print">
                             <a:extLst>
                               <a:ext uri="{28A0092B-C50C-407E-A947-70E740481C1C}">
                                 <a14:useLocalDpi xmlns:a14="http://schemas.microsoft.com/office/drawing/2010/main" val="0"/>
@@ -597,7 +1359,7 @@
                           <a:prstTxWarp prst="textNoShape">
                             <a:avLst/>
                           </a:prstTxWarp>
-                          <a:spAutoFit/>
+                          <a:noAutofit/>
                         </wps:bodyPr>
                       </wps:wsp>
                     </wpg:wgp>
@@ -614,31 +1376,12 @@
           </mc:Choice>
           <mc:Fallback>
             <w:pict>
-              <v:group w14:anchorId="524A8B9D" id="Group 1" o:spid="_x0000_s1028" style="position:absolute;margin-left:548.15pt;margin-top:-4.6pt;width:202.45pt;height:223.05pt;z-index:251664384;mso-width-relative:margin;mso-height-relative:margin" coordorigin="226,-316" coordsize="25711,28327" o:gfxdata="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">
-                <v:shapetype id="_x0000_t75" coordsize="21600,21600" o:spt="75" o:preferrelative="t" path="m@4@5l@4@11@9@11@9@5xe" filled="f" stroked="f">
-                  <v:stroke joinstyle="miter"/>
-                  <v:formulas>
-                    <v:f eqn="if lineDrawn pixelLineWidth 0"/>
-                    <v:f eqn="sum @0 1 0"/>
-                    <v:f eqn="sum 0 0 @1"/>
-                    <v:f eqn="prod @2 1 2"/>
-                    <v:f eqn="prod @3 21600 pixelWidth"/>
-                    <v:f eqn="prod @3 21600 pixelHeight"/>
-                    <v:f eqn="sum @0 0 1"/>
-                    <v:f eqn="prod @6 1 2"/>
-                    <v:f eqn="prod @7 21600 pixelWidth"/>
-                    <v:f eqn="sum @8 21600 0"/>
-                    <v:f eqn="prod @7 21600 pixelHeight"/>
-                    <v:f eqn="sum @10 21600 0"/>
-                  </v:formulas>
-                  <v:path o:extrusionok="f" gradientshapeok="t" o:connecttype="rect"/>
-                  <o:lock v:ext="edit" aspectratio="t"/>
-                </v:shapetype>
-                <v:shape id="Picture 1" o:spid="_x0000_s1029" type="#_x0000_t75" alt="A white door with black dots&#10;&#10;Description automatically generated" style="position:absolute;left:226;top:-316;width:25711;height:25068;visibility:visible;mso-wrap-style:square" o:gfxdata="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">
-                  <v:imagedata r:id="rId8" o:title="A white door with black dots&#10;&#10;Description automatically generated"/>
+              <v:group w14:anchorId="524A8B9D" id="Group 1" o:spid="_x0000_s1032" style="position:absolute;margin-left:-35.05pt;margin-top:28.15pt;width:232.55pt;height:256.2pt;z-index:251663360;mso-width-relative:margin;mso-height-relative:margin" coordorigin="226,-316" coordsize="25711,28327" o:gfxdata="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">
+                <v:shape id="Picture 1" o:spid="_x0000_s1033" type="#_x0000_t75" alt="A white door with black dots&#10;&#10;Description automatically generated" style="position:absolute;left:226;top:-316;width:25711;height:25068;visibility:visible;mso-wrap-style:square" o:gfxdata="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">
+                  <v:imagedata r:id="rId9" o:title="A white door with black dots&#10;&#10;Description automatically generated"/>
                 </v:shape>
-                <v:shape id="Text Box 1" o:spid="_x0000_s1030" type="#_x0000_t202" style="position:absolute;left:226;top:25343;width:25711;height:2667;visibility:visible;mso-wrap-style:square;v-text-anchor:top" o:gfxdata="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" filled="f" stroked="f">
-                  <v:textbox style="mso-fit-shape-to-text:t" inset="0,0,0,0">
+                <v:shape id="_x0000_s1034" type="#_x0000_t202" style="position:absolute;left:226;top:25343;width:25711;height:2667;visibility:visible;mso-wrap-style:square;v-text-anchor:top" o:gfxdata="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" filled="f" stroked="f">
+                  <v:textbox inset="0,0,0,0">
                     <w:txbxContent>
                       <w:p>
                         <w:pPr>
@@ -671,6 +1414,15 @@
           </mc:Fallback>
         </mc:AlternateContent>
       </w:r>
+    </w:p>
+    <w:p/>
+    <w:p/>
+    <w:p>
+      <w:pPr>
+        <w:tabs>
+          <w:tab w:val="left" w:pos="10696"/>
+        </w:tabs>
+      </w:pPr>
       <w:r>
         <w:rPr>
           <w:noProof/>
@@ -678,18 +1430,119 @@
         <mc:AlternateContent>
           <mc:Choice Requires="wps">
             <w:drawing>
-              <wp:anchor distT="45720" distB="45720" distL="114300" distR="114300" simplePos="0" relativeHeight="251658240" behindDoc="0" locked="0" layoutInCell="1" allowOverlap="1" wp14:anchorId="4CCC836A" wp14:editId="2B14A32F">
+              <wp:anchor distT="0" distB="0" distL="114300" distR="114300" simplePos="0" relativeHeight="251672576" behindDoc="0" locked="0" layoutInCell="1" allowOverlap="1" wp14:anchorId="53618673" wp14:editId="634FCB5B">
                 <wp:simplePos x="0" y="0"/>
                 <wp:positionH relativeFrom="column">
-                  <wp:posOffset>-815113</wp:posOffset>
+                  <wp:posOffset>5188595</wp:posOffset>
                 </wp:positionH>
                 <wp:positionV relativeFrom="paragraph">
-                  <wp:posOffset>-193380</wp:posOffset>
+                  <wp:posOffset>1121927</wp:posOffset>
                 </wp:positionV>
-                <wp:extent cx="4608195" cy="1085850"/>
+                <wp:extent cx="2953385" cy="306337"/>
                 <wp:effectExtent l="0" t="0" r="0" b="0"/>
                 <wp:wrapNone/>
-                <wp:docPr id="217" name="Text Box 2"/>
+                <wp:docPr id="1221695277" name="Text Box 1"/>
+                <wp:cNvGraphicFramePr/>
+                <a:graphic xmlns:a="http://schemas.openxmlformats.org/drawingml/2006/main">
+                  <a:graphicData uri="http://schemas.microsoft.com/office/word/2010/wordprocessingShape">
+                    <wps:wsp>
+                      <wps:cNvSpPr txBox="1"/>
+                      <wps:spPr>
+                        <a:xfrm>
+                          <a:off x="0" y="0"/>
+                          <a:ext cx="2953385" cy="306337"/>
+                        </a:xfrm>
+                        <a:prstGeom prst="rect">
+                          <a:avLst/>
+                        </a:prstGeom>
+                        <a:noFill/>
+                        <a:ln>
+                          <a:noFill/>
+                        </a:ln>
+                      </wps:spPr>
+                      <wps:txbx>
+                        <w:txbxContent>
+                          <w:p>
+                            <w:pPr>
+                              <w:pStyle w:val="Caption"/>
+                              <w:jc w:val="center"/>
+                            </w:pPr>
+                            <w:r>
+                              <w:t xml:space="preserve">Figure </w:t>
+                            </w:r>
+                            <w:r>
+                              <w:t>2</w:t>
+                            </w:r>
+                            <w:r>
+                              <w:t xml:space="preserve"> </w:t>
+                            </w:r>
+                            <w:r>
+                              <w:t>Artifact UML diagram</w:t>
+                            </w:r>
+                          </w:p>
+                        </w:txbxContent>
+                      </wps:txbx>
+                      <wps:bodyPr rot="0" spcFirstLastPara="0" vertOverflow="overflow" horzOverflow="overflow" vert="horz" wrap="square" lIns="0" tIns="0" rIns="0" bIns="0" numCol="1" spcCol="0" rtlCol="0" fromWordArt="0" anchor="t" anchorCtr="0" forceAA="0" compatLnSpc="1">
+                        <a:prstTxWarp prst="textNoShape">
+                          <a:avLst/>
+                        </a:prstTxWarp>
+                        <a:noAutofit/>
+                      </wps:bodyPr>
+                    </wps:wsp>
+                  </a:graphicData>
+                </a:graphic>
+              </wp:anchor>
+            </w:drawing>
+          </mc:Choice>
+          <mc:Fallback>
+            <w:pict>
+              <v:shape w14:anchorId="53618673" id="Text Box 1" o:spid="_x0000_s1035" type="#_x0000_t202" style="position:absolute;margin-left:408.55pt;margin-top:88.35pt;width:232.55pt;height:24.1pt;z-index:251672576;visibility:visible;mso-wrap-style:square;mso-wrap-distance-left:9pt;mso-wrap-distance-top:0;mso-wrap-distance-right:9pt;mso-wrap-distance-bottom:0;mso-position-horizontal:absolute;mso-position-horizontal-relative:text;mso-position-vertical:absolute;mso-position-vertical-relative:text;v-text-anchor:top" o:gfxdata="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" filled="f" stroked="f">
+                <v:textbox inset="0,0,0,0">
+                  <w:txbxContent>
+                    <w:p>
+                      <w:pPr>
+                        <w:pStyle w:val="Caption"/>
+                        <w:jc w:val="center"/>
+                      </w:pPr>
+                      <w:r>
+                        <w:t xml:space="preserve">Figure </w:t>
+                      </w:r>
+                      <w:r>
+                        <w:t>2</w:t>
+                      </w:r>
+                      <w:r>
+                        <w:t xml:space="preserve"> </w:t>
+                      </w:r>
+                      <w:r>
+                        <w:t>Artifact UML diagram</w:t>
+                      </w:r>
+                    </w:p>
+                  </w:txbxContent>
+                </v:textbox>
+              </v:shape>
+            </w:pict>
+          </mc:Fallback>
+        </mc:AlternateContent>
+      </w:r>
+      <w:r>
+        <w:rPr>
+          <w:noProof/>
+        </w:rPr>
+        <mc:AlternateContent>
+          <mc:Choice Requires="wps">
+            <w:drawing>
+              <wp:anchor distT="45720" distB="45720" distL="114300" distR="114300" simplePos="0" relativeHeight="251670528" behindDoc="0" locked="0" layoutInCell="1" allowOverlap="1" wp14:anchorId="48B3B193" wp14:editId="400C3123">
+                <wp:simplePos x="0" y="0"/>
+                <wp:positionH relativeFrom="column">
+                  <wp:posOffset>3843838</wp:posOffset>
+                </wp:positionH>
+                <wp:positionV relativeFrom="paragraph">
+                  <wp:posOffset>1187018</wp:posOffset>
+                </wp:positionV>
+                <wp:extent cx="5779790" cy="2332454"/>
+                <wp:effectExtent l="0" t="0" r="0" b="0"/>
+                <wp:wrapNone/>
+                <wp:docPr id="1252985247" name="Text Box 2"/>
                 <wp:cNvGraphicFramePr>
                   <a:graphicFrameLocks xmlns:a="http://schemas.openxmlformats.org/drawingml/2006/main"/>
                 </wp:cNvGraphicFramePr>
@@ -702,7 +1555,7 @@
                       <wps:spPr bwMode="auto">
                         <a:xfrm>
                           <a:off x="0" y="0"/>
-                          <a:ext cx="4608195" cy="1085850"/>
+                          <a:ext cx="5779790" cy="2332454"/>
                         </a:xfrm>
                         <a:prstGeom prst="rect">
                           <a:avLst/>
@@ -723,48 +1576,230 @@
                               <w:rPr>
                                 <w:b/>
                                 <w:bCs/>
-                                <w:sz w:val="24"/>
-                                <w:szCs w:val="24"/>
+                                <w:sz w:val="22"/>
+                                <w:szCs w:val="22"/>
                               </w:rPr>
                             </w:pPr>
                             <w:r>
                               <w:rPr>
                                 <w:b/>
                                 <w:bCs/>
-                                <w:sz w:val="24"/>
-                                <w:szCs w:val="24"/>
-                              </w:rPr>
-                              <w:t>Objectives:</w:t>
+                                <w:sz w:val="22"/>
+                                <w:szCs w:val="22"/>
+                              </w:rPr>
+                              <w:t>References:</w:t>
                             </w:r>
                           </w:p>
                           <w:p>
                             <w:pPr>
                               <w:rPr>
-                                <w:sz w:val="22"/>
-                                <w:szCs w:val="22"/>
+                                <w:sz w:val="20"/>
+                                <w:szCs w:val="20"/>
                               </w:rPr>
                             </w:pPr>
                             <w:r>
                               <w:rPr>
-                                <w:sz w:val="22"/>
-                                <w:szCs w:val="22"/>
-                              </w:rPr>
-                              <w:t xml:space="preserve">The objective when making this </w:t>
-                            </w:r>
-                            <w:r>
-                              <w:rPr>
-                                <w:sz w:val="22"/>
-                                <w:szCs w:val="22"/>
-                              </w:rPr>
-                              <w:t>artifact</w:t>
-                            </w:r>
-                            <w:r>
-                              <w:rPr>
-                                <w:sz w:val="22"/>
-                                <w:szCs w:val="22"/>
-                              </w:rPr>
-                              <w:t xml:space="preserve"> was to create a graphic simulation of particles hitting glass and then disappearing a few seconds after to simulate dust or sand particles hitting a glass pane.</w:t>
-                            </w:r>
+                                <w:sz w:val="20"/>
+                                <w:szCs w:val="20"/>
+                              </w:rPr>
+                              <w:t>[1]</w:t>
+                            </w:r>
+                            <w:r>
+                              <w:rPr>
+                                <w:sz w:val="20"/>
+                                <w:szCs w:val="20"/>
+                              </w:rPr>
+                              <w:t xml:space="preserve"> </w:t>
+                            </w:r>
+                            <w:r>
+                              <w:rPr>
+                                <w:i/>
+                                <w:iCs/>
+                                <w:sz w:val="20"/>
+                                <w:szCs w:val="20"/>
+                              </w:rPr>
+                              <w:t>Learn OpenGL, Extensive Tutorial Resource for Learning Modern OpenGL</w:t>
+                            </w:r>
+                            <w:r>
+                              <w:rPr>
+                                <w:sz w:val="20"/>
+                                <w:szCs w:val="20"/>
+                              </w:rPr>
+                              <w:t xml:space="preserve">. </w:t>
+                            </w:r>
+                            <w:hyperlink r:id="rId10" w:history="1">
+                              <w:r>
+                                <w:rPr>
+                                  <w:rStyle w:val="Hyperlink"/>
+                                  <w:sz w:val="20"/>
+                                  <w:szCs w:val="20"/>
+                                </w:rPr>
+                                <w:t>https://learnopengl.com/</w:t>
+                              </w:r>
+                            </w:hyperlink>
+                            <w:r>
+                              <w:rPr>
+                                <w:sz w:val="20"/>
+                                <w:szCs w:val="20"/>
+                              </w:rPr>
+                              <w:t>.</w:t>
+                            </w:r>
+                          </w:p>
+                          <w:p>
+                            <w:pPr>
+                              <w:rPr>
+                                <w:i/>
+                                <w:iCs/>
+                                <w:sz w:val="20"/>
+                                <w:szCs w:val="20"/>
+                              </w:rPr>
+                            </w:pPr>
+                            <w:r>
+                              <w:rPr>
+                                <w:sz w:val="20"/>
+                                <w:szCs w:val="20"/>
+                              </w:rPr>
+                              <w:t xml:space="preserve">[2] </w:t>
+                            </w:r>
+                            <w:r>
+                              <w:rPr>
+                                <w:i/>
+                                <w:iCs/>
+                                <w:sz w:val="20"/>
+                                <w:szCs w:val="20"/>
+                              </w:rPr>
+                              <w:t>Gordan, Victor</w:t>
+                            </w:r>
+                            <w:r>
+                              <w:rPr>
+                                <w:i/>
+                                <w:iCs/>
+                                <w:sz w:val="20"/>
+                                <w:szCs w:val="20"/>
+                              </w:rPr>
+                              <w:t>.</w:t>
+                            </w:r>
+                            <w:r>
+                              <w:rPr>
+                                <w:i/>
+                                <w:iCs/>
+                                <w:sz w:val="20"/>
+                                <w:szCs w:val="20"/>
+                              </w:rPr>
+                              <w:t xml:space="preserve"> “</w:t>
+                            </w:r>
+                            <w:r>
+                              <w:rPr>
+                                <w:i/>
+                                <w:iCs/>
+                                <w:sz w:val="20"/>
+                                <w:szCs w:val="20"/>
+                              </w:rPr>
+                              <w:t>OpenGL Tutorial 17 - Transparency &amp; Blending</w:t>
+                            </w:r>
+                            <w:r>
+                              <w:rPr>
+                                <w:i/>
+                                <w:iCs/>
+                                <w:sz w:val="20"/>
+                                <w:szCs w:val="20"/>
+                              </w:rPr>
+                              <w:t xml:space="preserve">” </w:t>
+                            </w:r>
+                            <w:r>
+                              <w:rPr>
+                                <w:i/>
+                                <w:iCs/>
+                                <w:sz w:val="20"/>
+                                <w:szCs w:val="20"/>
+                              </w:rPr>
+                              <w:t>YouTube</w:t>
+                            </w:r>
+                            <w:r>
+                              <w:rPr>
+                                <w:i/>
+                                <w:iCs/>
+                                <w:sz w:val="20"/>
+                                <w:szCs w:val="20"/>
+                              </w:rPr>
+                              <w:t>, 28 May 2021</w:t>
+                            </w:r>
+                            <w:r>
+                              <w:rPr>
+                                <w:i/>
+                                <w:iCs/>
+                                <w:sz w:val="20"/>
+                                <w:szCs w:val="20"/>
+                              </w:rPr>
+                              <w:t xml:space="preserve"> </w:t>
+                            </w:r>
+                            <w:hyperlink r:id="rId11" w:history="1">
+                              <w:r>
+                                <w:rPr>
+                                  <w:rStyle w:val="Hyperlink"/>
+                                  <w:i/>
+                                  <w:iCs/>
+                                  <w:sz w:val="20"/>
+                                  <w:szCs w:val="20"/>
+                                </w:rPr>
+                                <w:t>https://www.youtube.com/watch?v=crOfyWiWxmc</w:t>
+                              </w:r>
+                            </w:hyperlink>
+                            <w:r>
+                              <w:rPr>
+                                <w:i/>
+                                <w:iCs/>
+                                <w:sz w:val="20"/>
+                                <w:szCs w:val="20"/>
+                              </w:rPr>
+                              <w:t>.</w:t>
+                            </w:r>
+                          </w:p>
+                          <w:p>
+                            <w:pPr>
+                              <w:rPr>
+                                <w:sz w:val="20"/>
+                                <w:szCs w:val="20"/>
+                              </w:rPr>
+                            </w:pPr>
+                            <w:r>
+                              <w:rPr>
+                                <w:sz w:val="20"/>
+                                <w:szCs w:val="20"/>
+                              </w:rPr>
+                              <w:t>[3]</w:t>
+                            </w:r>
+                            <w:r>
+                              <w:rPr>
+                                <w:sz w:val="20"/>
+                                <w:szCs w:val="20"/>
+                              </w:rPr>
+                              <w:t xml:space="preserve"> </w:t>
+                            </w:r>
+                            <w:r>
+                              <w:rPr>
+                                <w:i/>
+                                <w:iCs/>
+                                <w:sz w:val="20"/>
+                                <w:szCs w:val="20"/>
+                              </w:rPr>
+                              <w:t>3D Collision Detection - Game Development | MDN</w:t>
+                            </w:r>
+                            <w:r>
+                              <w:rPr>
+                                <w:sz w:val="20"/>
+                                <w:szCs w:val="20"/>
+                              </w:rPr>
+                              <w:t>. 1 Aug. 2024, https://developer.mozilla.org/en-US/docs/Games/Techniques/3D_collision_detection.</w:t>
+                            </w:r>
+                          </w:p>
+                          <w:p>
+                            <w:pPr>
+                              <w:rPr>
+                                <w:sz w:val="20"/>
+                                <w:szCs w:val="20"/>
+                              </w:rPr>
+                            </w:pPr>
                           </w:p>
                         </w:txbxContent>
                       </wps:txbx>
@@ -785,7 +1820,7 @@
           </mc:Choice>
           <mc:Fallback>
             <w:pict>
-              <v:shape w14:anchorId="4CCC836A" id="_x0000_s1031" type="#_x0000_t202" style="position:absolute;margin-left:-64.2pt;margin-top:-15.25pt;width:362.85pt;height:85.5pt;z-index:251658240;visibility:visible;mso-wrap-style:square;mso-width-percent:0;mso-height-percent:0;mso-wrap-distance-left:9pt;mso-wrap-distance-top:3.6pt;mso-wrap-distance-right:9pt;mso-wrap-distance-bottom:3.6pt;mso-position-horizontal:absolute;mso-position-horizontal-relative:text;mso-position-vertical:absolute;mso-position-vertical-relative:text;mso-width-percent:0;mso-height-percent:0;mso-width-relative:margin;mso-height-relative:margin;v-text-anchor:top" o:gfxdata="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" filled="f" stroked="f">
+              <v:shape w14:anchorId="48B3B193" id="_x0000_s1036" type="#_x0000_t202" style="position:absolute;margin-left:302.65pt;margin-top:93.45pt;width:455.1pt;height:183.65pt;z-index:251670528;visibility:visible;mso-wrap-style:square;mso-width-percent:0;mso-height-percent:0;mso-wrap-distance-left:9pt;mso-wrap-distance-top:3.6pt;mso-wrap-distance-right:9pt;mso-wrap-distance-bottom:3.6pt;mso-position-horizontal:absolute;mso-position-horizontal-relative:text;mso-position-vertical:absolute;mso-position-vertical-relative:text;mso-width-percent:0;mso-height-percent:0;mso-width-relative:margin;mso-height-relative:margin;v-text-anchor:top" o:gfxdata="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" filled="f" stroked="f">
                 <v:textbox>
                   <w:txbxContent>
                     <w:p>
@@ -794,48 +1829,230 @@
                         <w:rPr>
                           <w:b/>
                           <w:bCs/>
-                          <w:sz w:val="24"/>
-                          <w:szCs w:val="24"/>
+                          <w:sz w:val="22"/>
+                          <w:szCs w:val="22"/>
                         </w:rPr>
                       </w:pPr>
                       <w:r>
                         <w:rPr>
                           <w:b/>
                           <w:bCs/>
-                          <w:sz w:val="24"/>
-                          <w:szCs w:val="24"/>
-                        </w:rPr>
-                        <w:t>Objectives:</w:t>
+                          <w:sz w:val="22"/>
+                          <w:szCs w:val="22"/>
+                        </w:rPr>
+                        <w:t>References:</w:t>
                       </w:r>
                     </w:p>
                     <w:p>
                       <w:pPr>
                         <w:rPr>
-                          <w:sz w:val="22"/>
-                          <w:szCs w:val="22"/>
+                          <w:sz w:val="20"/>
+                          <w:szCs w:val="20"/>
                         </w:rPr>
                       </w:pPr>
                       <w:r>
                         <w:rPr>
-                          <w:sz w:val="22"/>
-                          <w:szCs w:val="22"/>
-                        </w:rPr>
-                        <w:t xml:space="preserve">The objective when making this </w:t>
-                      </w:r>
-                      <w:r>
-                        <w:rPr>
-                          <w:sz w:val="22"/>
-                          <w:szCs w:val="22"/>
-                        </w:rPr>
-                        <w:t>artifact</w:t>
-                      </w:r>
-                      <w:r>
-                        <w:rPr>
-                          <w:sz w:val="22"/>
-                          <w:szCs w:val="22"/>
-                        </w:rPr>
-                        <w:t xml:space="preserve"> was to create a graphic simulation of particles hitting glass and then disappearing a few seconds after to simulate dust or sand particles hitting a glass pane.</w:t>
-                      </w:r>
+                          <w:sz w:val="20"/>
+                          <w:szCs w:val="20"/>
+                        </w:rPr>
+                        <w:t>[1]</w:t>
+                      </w:r>
+                      <w:r>
+                        <w:rPr>
+                          <w:sz w:val="20"/>
+                          <w:szCs w:val="20"/>
+                        </w:rPr>
+                        <w:t xml:space="preserve"> </w:t>
+                      </w:r>
+                      <w:r>
+                        <w:rPr>
+                          <w:i/>
+                          <w:iCs/>
+                          <w:sz w:val="20"/>
+                          <w:szCs w:val="20"/>
+                        </w:rPr>
+                        <w:t>Learn OpenGL, Extensive Tutorial Resource for Learning Modern OpenGL</w:t>
+                      </w:r>
+                      <w:r>
+                        <w:rPr>
+                          <w:sz w:val="20"/>
+                          <w:szCs w:val="20"/>
+                        </w:rPr>
+                        <w:t xml:space="preserve">. </w:t>
+                      </w:r>
+                      <w:hyperlink r:id="rId12" w:history="1">
+                        <w:r>
+                          <w:rPr>
+                            <w:rStyle w:val="Hyperlink"/>
+                            <w:sz w:val="20"/>
+                            <w:szCs w:val="20"/>
+                          </w:rPr>
+                          <w:t>https://learnopengl.com/</w:t>
+                        </w:r>
+                      </w:hyperlink>
+                      <w:r>
+                        <w:rPr>
+                          <w:sz w:val="20"/>
+                          <w:szCs w:val="20"/>
+                        </w:rPr>
+                        <w:t>.</w:t>
+                      </w:r>
+                    </w:p>
+                    <w:p>
+                      <w:pPr>
+                        <w:rPr>
+                          <w:i/>
+                          <w:iCs/>
+                          <w:sz w:val="20"/>
+                          <w:szCs w:val="20"/>
+                        </w:rPr>
+                      </w:pPr>
+                      <w:r>
+                        <w:rPr>
+                          <w:sz w:val="20"/>
+                          <w:szCs w:val="20"/>
+                        </w:rPr>
+                        <w:t xml:space="preserve">[2] </w:t>
+                      </w:r>
+                      <w:r>
+                        <w:rPr>
+                          <w:i/>
+                          <w:iCs/>
+                          <w:sz w:val="20"/>
+                          <w:szCs w:val="20"/>
+                        </w:rPr>
+                        <w:t>Gordan, Victor</w:t>
+                      </w:r>
+                      <w:r>
+                        <w:rPr>
+                          <w:i/>
+                          <w:iCs/>
+                          <w:sz w:val="20"/>
+                          <w:szCs w:val="20"/>
+                        </w:rPr>
+                        <w:t>.</w:t>
+                      </w:r>
+                      <w:r>
+                        <w:rPr>
+                          <w:i/>
+                          <w:iCs/>
+                          <w:sz w:val="20"/>
+                          <w:szCs w:val="20"/>
+                        </w:rPr>
+                        <w:t xml:space="preserve"> “</w:t>
+                      </w:r>
+                      <w:r>
+                        <w:rPr>
+                          <w:i/>
+                          <w:iCs/>
+                          <w:sz w:val="20"/>
+                          <w:szCs w:val="20"/>
+                        </w:rPr>
+                        <w:t>OpenGL Tutorial 17 - Transparency &amp; Blending</w:t>
+                      </w:r>
+                      <w:r>
+                        <w:rPr>
+                          <w:i/>
+                          <w:iCs/>
+                          <w:sz w:val="20"/>
+                          <w:szCs w:val="20"/>
+                        </w:rPr>
+                        <w:t xml:space="preserve">” </w:t>
+                      </w:r>
+                      <w:r>
+                        <w:rPr>
+                          <w:i/>
+                          <w:iCs/>
+                          <w:sz w:val="20"/>
+                          <w:szCs w:val="20"/>
+                        </w:rPr>
+                        <w:t>YouTube</w:t>
+                      </w:r>
+                      <w:r>
+                        <w:rPr>
+                          <w:i/>
+                          <w:iCs/>
+                          <w:sz w:val="20"/>
+                          <w:szCs w:val="20"/>
+                        </w:rPr>
+                        <w:t>, 28 May 2021</w:t>
+                      </w:r>
+                      <w:r>
+                        <w:rPr>
+                          <w:i/>
+                          <w:iCs/>
+                          <w:sz w:val="20"/>
+                          <w:szCs w:val="20"/>
+                        </w:rPr>
+                        <w:t xml:space="preserve"> </w:t>
+                      </w:r>
+                      <w:hyperlink r:id="rId13" w:history="1">
+                        <w:r>
+                          <w:rPr>
+                            <w:rStyle w:val="Hyperlink"/>
+                            <w:i/>
+                            <w:iCs/>
+                            <w:sz w:val="20"/>
+                            <w:szCs w:val="20"/>
+                          </w:rPr>
+                          <w:t>https://www.youtube.com/watch?v=crOfyWiWxmc</w:t>
+                        </w:r>
+                      </w:hyperlink>
+                      <w:r>
+                        <w:rPr>
+                          <w:i/>
+                          <w:iCs/>
+                          <w:sz w:val="20"/>
+                          <w:szCs w:val="20"/>
+                        </w:rPr>
+                        <w:t>.</w:t>
+                      </w:r>
+                    </w:p>
+                    <w:p>
+                      <w:pPr>
+                        <w:rPr>
+                          <w:sz w:val="20"/>
+                          <w:szCs w:val="20"/>
+                        </w:rPr>
+                      </w:pPr>
+                      <w:r>
+                        <w:rPr>
+                          <w:sz w:val="20"/>
+                          <w:szCs w:val="20"/>
+                        </w:rPr>
+                        <w:t>[3]</w:t>
+                      </w:r>
+                      <w:r>
+                        <w:rPr>
+                          <w:sz w:val="20"/>
+                          <w:szCs w:val="20"/>
+                        </w:rPr>
+                        <w:t xml:space="preserve"> </w:t>
+                      </w:r>
+                      <w:r>
+                        <w:rPr>
+                          <w:i/>
+                          <w:iCs/>
+                          <w:sz w:val="20"/>
+                          <w:szCs w:val="20"/>
+                        </w:rPr>
+                        <w:t>3D Collision Detection - Game Development | MDN</w:t>
+                      </w:r>
+                      <w:r>
+                        <w:rPr>
+                          <w:sz w:val="20"/>
+                          <w:szCs w:val="20"/>
+                        </w:rPr>
+                        <w:t>. 1 Aug. 2024, https://developer.mozilla.org/en-US/docs/Games/Techniques/3D_collision_detection.</w:t>
+                      </w:r>
+                    </w:p>
+                    <w:p>
+                      <w:pPr>
+                        <w:rPr>
+                          <w:sz w:val="20"/>
+                          <w:szCs w:val="20"/>
+                        </w:rPr>
+                      </w:pPr>
                     </w:p>
                   </w:txbxContent>
                 </v:textbox>
@@ -844,11 +2061,14 @@
           </mc:Fallback>
         </mc:AlternateContent>
       </w:r>
+      <w:r>
+        <w:tab/>
+      </w:r>
     </w:p>
     <w:sectPr>
-      <w:headerReference w:type="default" r:id="rId9"/>
+      <w:headerReference w:type="default" r:id="rId14"/>
       <w:pgSz w:w="16838" w:h="11906" w:orient="landscape"/>
-      <w:pgMar w:top="1440" w:right="1440" w:bottom="1440" w:left="1440" w:header="708" w:footer="708" w:gutter="0"/>
+      <w:pgMar w:top="1440" w:right="1440" w:bottom="1440" w:left="1440" w:header="113" w:footer="708" w:gutter="0"/>
       <w:cols w:space="708"/>
       <w:docGrid w:linePitch="360"/>
     </w:sectPr>
@@ -1555,7 +2775,6 @@
   <w:style w:type="character" w:default="1" w:styleId="DefaultParagraphFont">
     <w:name w:val="Default Paragraph Font"/>
     <w:uiPriority w:val="1"/>
-    <w:semiHidden/>
     <w:unhideWhenUsed/>
   </w:style>
   <w:style w:type="table" w:default="1" w:styleId="TableNormal">
@@ -1927,6 +3146,29 @@
       <w:color w:val="0E2841" w:themeColor="text2"/>
       <w:sz w:val="18"/>
       <w:szCs w:val="18"/>
+    </w:rPr>
+  </w:style>
+  <w:style w:type="character" w:styleId="Hyperlink">
+    <w:name w:val="Hyperlink"/>
+    <w:basedOn w:val="DefaultParagraphFont"/>
+    <w:uiPriority w:val="99"/>
+    <w:unhideWhenUsed/>
+    <w:rsid w:val="00832095"/>
+    <w:rPr>
+      <w:color w:val="467886" w:themeColor="hyperlink"/>
+      <w:u w:val="single"/>
+    </w:rPr>
+  </w:style>
+  <w:style w:type="character" w:styleId="UnresolvedMention">
+    <w:name w:val="Unresolved Mention"/>
+    <w:basedOn w:val="DefaultParagraphFont"/>
+    <w:uiPriority w:val="99"/>
+    <w:semiHidden/>
+    <w:unhideWhenUsed/>
+    <w:rsid w:val="00832095"/>
+    <w:rPr>
+      <w:color w:val="605E5C"/>
+      <w:shd w:val="clear" w:color="auto" w:fill="E1DFDD"/>
     </w:rPr>
   </w:style>
 </w:styles>

</xml_diff>